<commit_message>
Refactor Inventory and UnitSpecs styles for consistency and improved layout
- Updated Inventory.js styles:
  - Adjusted tableContainer margin, background, and padding for better aesthetics.
  - Increased minWidth of the table to 1100 for consistency with Employees.js.
  - Changed tableLayout to 'fixed' for uniformity and added maxWidth.

- Modified UnitSpecs.js styles:
  - Aligned borderRadius and boxShadow with other components.
  - Set minWidth to 1100 and enabled horizontal scrolling for large tables.

- Added new utility files for date utilities and return asset form generation.
</commit_message>
<xml_diff>
--- a/public/src/AccountabilityForms/ASSET ACCOUNTABILITY FORM - RETURN.docx
+++ b/public/src/AccountabilityForms/ASSET ACCOUNTABILITY FORM - RETURN.docx
@@ -434,7 +434,15 @@
           </w:tcPr>
           <w:p>
             <w:r>
-              <w:t>{dateHired}</w:t>
+              <w:t>{</w:t>
+            </w:r>
+            <w:proofErr w:type="spellStart"/>
+            <w:r>
+              <w:t>dateHired</w:t>
+            </w:r>
+            <w:proofErr w:type="spellEnd"/>
+            <w:r>
+              <w:t>}</w:t>
             </w:r>
           </w:p>
         </w:tc>
@@ -621,7 +629,15 @@
               <w:jc w:val="center"/>
             </w:pPr>
             <w:r>
-              <w:t>{#devices}{assignmentDate}</w:t>
+              <w:t>{#</w:t>
+            </w:r>
+            <w:proofErr w:type="gramStart"/>
+            <w:r>
+              <w:t>devices}{</w:t>
+            </w:r>
+            <w:proofErr w:type="gramEnd"/>
+            <w:r>
+              <w:t>assignmentDate}</w:t>
             </w:r>
           </w:p>
         </w:tc>
@@ -639,11 +655,16 @@
               </w:rPr>
             </w:pPr>
             <w:r>
-              <w:t>{device</w:t>
+              <w:t>{</w:t>
+            </w:r>
+            <w:proofErr w:type="spellStart"/>
+            <w:r>
+              <w:t>device</w:t>
             </w:r>
             <w:r>
               <w:t>Type</w:t>
             </w:r>
+            <w:proofErr w:type="spellEnd"/>
             <w:r>
               <w:t>}</w:t>
             </w:r>
@@ -685,7 +706,23 @@
                 <w:rFonts w:ascii="Aptos Narrow" w:hAnsi="Aptos Narrow"/>
                 <w:color w:val="000000"/>
               </w:rPr>
-              <w:t>{deviceTag}</w:t>
+              <w:t>{</w:t>
+            </w:r>
+            <w:proofErr w:type="spellStart"/>
+            <w:r>
+              <w:rPr>
+                <w:rFonts w:ascii="Aptos Narrow" w:hAnsi="Aptos Narrow"/>
+                <w:color w:val="000000"/>
+              </w:rPr>
+              <w:t>deviceTag</w:t>
+            </w:r>
+            <w:proofErr w:type="spellEnd"/>
+            <w:r>
+              <w:rPr>
+                <w:rFonts w:ascii="Aptos Narrow" w:hAnsi="Aptos Narrow"/>
+                <w:color w:val="000000"/>
+              </w:rPr>
+              <w:t>}</w:t>
             </w:r>
           </w:p>
         </w:tc>
@@ -706,8 +743,13 @@
                 <w:rFonts w:cstheme="minorHAnsi"/>
               </w:rPr>
             </w:pPr>
-            <w:r>
-              <w:t>{condition}{/devices}</w:t>
+            <w:proofErr w:type="gramStart"/>
+            <w:r>
+              <w:t>{condition}{/</w:t>
+            </w:r>
+            <w:proofErr w:type="gramEnd"/>
+            <w:r>
+              <w:t>devices}</w:t>
             </w:r>
           </w:p>
         </w:tc>
@@ -1069,60 +1111,81 @@
       </w:tr>
     </w:tbl>
     <w:p/>
+    <w:p/>
     <w:p>
-      <w:r>
-        <w:rPr>
-          <w:noProof/>
-        </w:rPr>
-        <w:drawing>
-          <wp:anchor distT="0" distB="0" distL="114300" distR="114300" simplePos="0" relativeHeight="251668484" behindDoc="0" locked="0" layoutInCell="1" allowOverlap="1" wp14:anchorId="60F9C822" wp14:editId="024AA25D">
-            <wp:simplePos x="0" y="0"/>
-            <wp:positionH relativeFrom="leftMargin">
-              <wp:align>right</wp:align>
-            </wp:positionH>
-            <wp:positionV relativeFrom="page">
-              <wp:posOffset>5744845</wp:posOffset>
-            </wp:positionV>
-            <wp:extent cx="137795" cy="137795"/>
-            <wp:effectExtent l="0" t="0" r="0" b="0"/>
-            <wp:wrapNone/>
-            <wp:docPr id="685668747" name="Graphic 5" descr="Checkmark with solid fill"/>
-            <wp:cNvGraphicFramePr>
-              <a:graphicFrameLocks xmlns:a="http://schemas.openxmlformats.org/drawingml/2006/main" noChangeAspect="1"/>
-            </wp:cNvGraphicFramePr>
-            <a:graphic xmlns:a="http://schemas.openxmlformats.org/drawingml/2006/main">
-              <a:graphicData uri="http://schemas.openxmlformats.org/drawingml/2006/picture">
-                <pic:pic xmlns:pic="http://schemas.openxmlformats.org/drawingml/2006/picture">
-                  <pic:nvPicPr>
-                    <pic:cNvPr id="1870380597" name="Graphic 1870380597" descr="Checkmark with solid fill"/>
-                    <pic:cNvPicPr/>
-                  </pic:nvPicPr>
-                  <pic:blipFill>
-                    <a:blip r:embed="rId7">
-                      <a:extLst>
-                        <a:ext uri="{96DAC541-7B7A-43D3-8B79-37D633B846F1}">
-                          <asvg:svgBlip xmlns:asvg="http://schemas.microsoft.com/office/drawing/2016/SVG/main" r:embed="rId8"/>
-                        </a:ext>
-                      </a:extLst>
-                    </a:blip>
-                    <a:stretch>
-                      <a:fillRect/>
-                    </a:stretch>
-                  </pic:blipFill>
-                  <pic:spPr>
-                    <a:xfrm>
-                      <a:off x="0" y="0"/>
-                      <a:ext cx="137795" cy="137795"/>
-                    </a:xfrm>
-                    <a:prstGeom prst="rect">
-                      <a:avLst/>
-                    </a:prstGeom>
-                  </pic:spPr>
-                </pic:pic>
-              </a:graphicData>
-            </a:graphic>
-          </wp:anchor>
-        </w:drawing>
+      <w:pPr>
+        <w:jc w:val="both"/>
+      </w:pPr>
+      <w:r>
+        <w:t xml:space="preserve">I </w:t>
+      </w:r>
+      <w:proofErr w:type="gramStart"/>
+      <w:r>
+        <w:rPr>
+          <w:u w:val="single"/>
+        </w:rPr>
+        <w:t xml:space="preserve">     </w:t>
+      </w:r>
+      <w:r>
+        <w:rPr>
+          <w:u w:val="single"/>
+        </w:rPr>
+        <w:t xml:space="preserve">   </w:t>
+      </w:r>
+      <w:r>
+        <w:rPr>
+          <w:u w:val="single"/>
+        </w:rPr>
+        <w:t>__{name}</w:t>
+      </w:r>
+      <w:r>
+        <w:rPr>
+          <w:u w:val="single"/>
+        </w:rPr>
+        <w:t>_</w:t>
+      </w:r>
+      <w:proofErr w:type="gramEnd"/>
+      <w:r>
+        <w:rPr>
+          <w:u w:val="single"/>
+        </w:rPr>
+        <w:t>_</w:t>
+      </w:r>
+      <w:r>
+        <w:rPr>
+          <w:u w:val="single"/>
+        </w:rPr>
+        <w:t xml:space="preserve"> </w:t>
+      </w:r>
+      <w:r>
+        <w:rPr>
+          <w:u w:val="single"/>
+        </w:rPr>
+        <w:t xml:space="preserve">   </w:t>
+      </w:r>
+      <w:proofErr w:type="gramStart"/>
+      <w:r>
+        <w:rPr>
+          <w:u w:val="single"/>
+        </w:rPr>
+        <w:t xml:space="preserve">   </w:t>
+      </w:r>
+      <w:r>
+        <w:rPr>
+          <w:u w:val="single"/>
+        </w:rPr>
+        <w:t>(</w:t>
+      </w:r>
+      <w:proofErr w:type="gramEnd"/>
+      <w:r>
+        <w:rPr>
+          <w:b/>
+          <w:bCs/>
+        </w:rPr>
+        <w:t>Name of Returner</w:t>
+      </w:r>
+      <w:r>
+        <w:t xml:space="preserve">)       </w:t>
       </w:r>
     </w:p>
     <w:p>
@@ -1130,59 +1193,73 @@
         <w:jc w:val="both"/>
       </w:pPr>
       <w:r>
-        <w:t xml:space="preserve">I </w:t>
-      </w:r>
-      <w:r>
-        <w:rPr>
-          <w:u w:val="single"/>
-        </w:rPr>
-        <w:t xml:space="preserve">     </w:t>
-      </w:r>
-      <w:r>
-        <w:rPr>
-          <w:u w:val="single"/>
-        </w:rPr>
-        <w:t xml:space="preserve">   </w:t>
-      </w:r>
-      <w:r>
-        <w:rPr>
-          <w:u w:val="single"/>
-        </w:rPr>
-        <w:t>__{name}</w:t>
-      </w:r>
-      <w:r>
-        <w:rPr>
-          <w:u w:val="single"/>
-        </w:rPr>
-        <w:t>__</w:t>
-      </w:r>
-      <w:r>
-        <w:rPr>
-          <w:u w:val="single"/>
-        </w:rPr>
-        <w:t xml:space="preserve"> </w:t>
-      </w:r>
-      <w:r>
-        <w:rPr>
-          <w:u w:val="single"/>
-        </w:rPr>
-        <w:t xml:space="preserve">      </w:t>
-      </w:r>
-      <w:r>
-        <w:rPr>
-          <w:u w:val="single"/>
-        </w:rPr>
-        <w:t>(</w:t>
-      </w:r>
-      <w:r>
-        <w:rPr>
-          <w:b/>
-          <w:bCs/>
-        </w:rPr>
-        <w:t>Name of Returner</w:t>
-      </w:r>
-      <w:r>
-        <w:t xml:space="preserve">)       </w:t>
+        <w:rPr>
+          <w:b/>
+          <w:bCs/>
+          <w:color w:val="EE0000"/>
+          <w:sz w:val="24"/>
+          <w:szCs w:val="24"/>
+        </w:rPr>
+        <w:t>{checkBox1</w:t>
+      </w:r>
+      <w:proofErr w:type="gramStart"/>
+      <w:r>
+        <w:rPr>
+          <w:b/>
+          <w:bCs/>
+          <w:color w:val="EE0000"/>
+          <w:sz w:val="24"/>
+          <w:szCs w:val="24"/>
+        </w:rPr>
+        <w:t>Checked}</w:t>
+      </w:r>
+      <w:r>
+        <w:rPr>
+          <w:b/>
+          <w:bCs/>
+          <w:sz w:val="24"/>
+          <w:szCs w:val="24"/>
+        </w:rPr>
+        <w:t>{</w:t>
+      </w:r>
+      <w:proofErr w:type="gramEnd"/>
+      <w:r>
+        <w:rPr>
+          <w:b/>
+          <w:bCs/>
+          <w:sz w:val="24"/>
+          <w:szCs w:val="24"/>
+        </w:rPr>
+        <w:t>checkBox1</w:t>
+      </w:r>
+      <w:proofErr w:type="gramStart"/>
+      <w:r>
+        <w:rPr>
+          <w:b/>
+          <w:bCs/>
+          <w:sz w:val="24"/>
+          <w:szCs w:val="24"/>
+        </w:rPr>
+        <w:t>Unchecked</w:t>
+      </w:r>
+      <w:r>
+        <w:rPr>
+          <w:b/>
+          <w:bCs/>
+          <w:sz w:val="24"/>
+          <w:szCs w:val="24"/>
+        </w:rPr>
+        <w:t>}</w:t>
+      </w:r>
+      <w:r>
+        <w:t>H</w:t>
+      </w:r>
+      <w:r>
+        <w:t>ereby</w:t>
+      </w:r>
+      <w:proofErr w:type="gramEnd"/>
+      <w:r>
+        <w:t xml:space="preserve"> affirm that the assets detailed above have been returned in good working condition. Therefore, upon signing this accountability form, I relinquish any further responsibility associated with these assets. I have ensured careful handling throughout their possession and am now returning them.</w:t>
       </w:r>
     </w:p>
     <w:p>
@@ -1197,16 +1274,66 @@
           <w:sz w:val="24"/>
           <w:szCs w:val="24"/>
         </w:rPr>
-        <w:t>{checkBox1Checked}</w:t>
-      </w:r>
-      <w:r>
-        <w:rPr>
-          <w:b/>
-          <w:bCs/>
-          <w:sz w:val="24"/>
-          <w:szCs w:val="24"/>
-        </w:rPr>
-        <w:t>{checkBox1Unchecked</w:t>
+        <w:t>{checkBox</w:t>
+      </w:r>
+      <w:r>
+        <w:rPr>
+          <w:b/>
+          <w:bCs/>
+          <w:color w:val="EE0000"/>
+          <w:sz w:val="24"/>
+          <w:szCs w:val="24"/>
+        </w:rPr>
+        <w:t>2</w:t>
+      </w:r>
+      <w:proofErr w:type="gramStart"/>
+      <w:r>
+        <w:rPr>
+          <w:b/>
+          <w:bCs/>
+          <w:color w:val="EE0000"/>
+          <w:sz w:val="24"/>
+          <w:szCs w:val="24"/>
+        </w:rPr>
+        <w:t>Checked}</w:t>
+      </w:r>
+      <w:r>
+        <w:rPr>
+          <w:b/>
+          <w:bCs/>
+          <w:sz w:val="24"/>
+          <w:szCs w:val="24"/>
+        </w:rPr>
+        <w:t>{</w:t>
+      </w:r>
+      <w:proofErr w:type="gramEnd"/>
+      <w:r>
+        <w:rPr>
+          <w:b/>
+          <w:bCs/>
+          <w:sz w:val="24"/>
+          <w:szCs w:val="24"/>
+        </w:rPr>
+        <w:t>checkBox</w:t>
+      </w:r>
+      <w:r>
+        <w:rPr>
+          <w:b/>
+          <w:bCs/>
+          <w:sz w:val="24"/>
+          <w:szCs w:val="24"/>
+        </w:rPr>
+        <w:t>2</w:t>
+      </w:r>
+      <w:proofErr w:type="gramStart"/>
+      <w:r>
+        <w:rPr>
+          <w:b/>
+          <w:bCs/>
+          <w:sz w:val="24"/>
+          <w:szCs w:val="24"/>
+        </w:rPr>
+        <w:t>Unchecked</w:t>
       </w:r>
       <w:r>
         <w:rPr>
@@ -1218,10 +1345,14 @@
         <w:t>}</w:t>
       </w:r>
       <w:r>
-        <w:t>H</w:t>
-      </w:r>
-      <w:r>
-        <w:t>ereby affirm that the assets detailed above have been returned in good working condition. Therefore, upon signing this accountability form, I relinquish any further responsibility associated with these assets. I have ensured careful handling throughout their possession and am now returning them.</w:t>
+        <w:t>C</w:t>
+      </w:r>
+      <w:r>
+        <w:t>onfirm</w:t>
+      </w:r>
+      <w:proofErr w:type="gramEnd"/>
+      <w:r>
+        <w:t xml:space="preserve"> that the assets entrusted to me have reached the end of their useful life, and therefore, I bear no control or responsibility for their disposal.</w:t>
       </w:r>
     </w:p>
     <w:p>
@@ -1229,76 +1360,36 @@
         <w:jc w:val="both"/>
       </w:pPr>
       <w:r>
-        <w:rPr>
-          <w:b/>
-          <w:bCs/>
-          <w:color w:val="EE0000"/>
-          <w:sz w:val="24"/>
-          <w:szCs w:val="24"/>
-        </w:rPr>
-        <w:t>{checkBox</w:t>
-      </w:r>
-      <w:r>
-        <w:rPr>
-          <w:b/>
-          <w:bCs/>
-          <w:color w:val="EE0000"/>
-          <w:sz w:val="24"/>
-          <w:szCs w:val="24"/>
-        </w:rPr>
-        <w:t>2</w:t>
-      </w:r>
-      <w:r>
-        <w:rPr>
-          <w:b/>
-          <w:bCs/>
-          <w:color w:val="EE0000"/>
-          <w:sz w:val="24"/>
-          <w:szCs w:val="24"/>
-        </w:rPr>
-        <w:t>Checked}</w:t>
-      </w:r>
-      <w:r>
-        <w:rPr>
-          <w:b/>
-          <w:bCs/>
-          <w:sz w:val="24"/>
-          <w:szCs w:val="24"/>
-        </w:rPr>
-        <w:t>{checkBox</w:t>
-      </w:r>
-      <w:r>
-        <w:rPr>
-          <w:b/>
-          <w:bCs/>
-          <w:sz w:val="24"/>
-          <w:szCs w:val="24"/>
-        </w:rPr>
-        <w:t>2</w:t>
-      </w:r>
-      <w:r>
-        <w:rPr>
-          <w:b/>
-          <w:bCs/>
-          <w:sz w:val="24"/>
-          <w:szCs w:val="24"/>
-        </w:rPr>
-        <w:t>Unchecked</w:t>
-      </w:r>
-      <w:r>
-        <w:rPr>
-          <w:b/>
-          <w:bCs/>
-          <w:sz w:val="24"/>
-          <w:szCs w:val="24"/>
-        </w:rPr>
-        <w:t>}</w:t>
-      </w:r>
-      <w:r>
-        <w:t>C</w:t>
-      </w:r>
-      <w:r>
-        <w:t>onfirm that the assets entrusted to me have reached the end of their useful life, and therefore, I bear no control or responsibility for their disposal.</w:t>
+        <w:t>I _</w:t>
+      </w:r>
+      <w:r>
+        <w:rPr>
+          <w:u w:val="single"/>
+        </w:rPr>
+        <w:t>JOHN ALBERT LAGO</w:t>
+      </w:r>
+      <w:r>
+        <w:rPr>
+          <w:u w:val="single"/>
+        </w:rPr>
+        <w:t xml:space="preserve"> (</w:t>
+      </w:r>
+      <w:r>
+        <w:rPr>
+          <w:b/>
+          <w:bCs/>
+        </w:rPr>
+        <w:t xml:space="preserve">Name of </w:t>
+      </w:r>
+      <w:r>
+        <w:rPr>
+          <w:b/>
+          <w:bCs/>
+        </w:rPr>
+        <w:t>Approver</w:t>
+      </w:r>
+      <w:r>
+        <w:t>)</w:t>
       </w:r>
     </w:p>
     <w:p>
@@ -1306,36 +1397,98 @@
         <w:jc w:val="both"/>
       </w:pPr>
       <w:r>
-        <w:t>I _</w:t>
-      </w:r>
-      <w:r>
-        <w:rPr>
-          <w:u w:val="single"/>
-        </w:rPr>
-        <w:t>JOHN ALBERT LAGO</w:t>
-      </w:r>
-      <w:r>
-        <w:rPr>
-          <w:u w:val="single"/>
-        </w:rPr>
-        <w:t xml:space="preserve"> (</w:t>
-      </w:r>
-      <w:r>
-        <w:rPr>
-          <w:b/>
-          <w:bCs/>
-        </w:rPr>
-        <w:t xml:space="preserve">Name of </w:t>
-      </w:r>
-      <w:r>
-        <w:rPr>
-          <w:b/>
-          <w:bCs/>
-        </w:rPr>
-        <w:t>Approver</w:t>
-      </w:r>
-      <w:r>
-        <w:t>)</w:t>
+        <w:rPr>
+          <w:b/>
+          <w:bCs/>
+          <w:color w:val="EE0000"/>
+          <w:sz w:val="24"/>
+          <w:szCs w:val="24"/>
+        </w:rPr>
+        <w:t>{checkBox</w:t>
+      </w:r>
+      <w:r>
+        <w:rPr>
+          <w:b/>
+          <w:bCs/>
+          <w:color w:val="EE0000"/>
+          <w:sz w:val="24"/>
+          <w:szCs w:val="24"/>
+        </w:rPr>
+        <w:t>3</w:t>
+      </w:r>
+      <w:proofErr w:type="gramStart"/>
+      <w:r>
+        <w:rPr>
+          <w:b/>
+          <w:bCs/>
+          <w:color w:val="EE0000"/>
+          <w:sz w:val="24"/>
+          <w:szCs w:val="24"/>
+        </w:rPr>
+        <w:t>Checked}</w:t>
+      </w:r>
+      <w:r>
+        <w:rPr>
+          <w:b/>
+          <w:bCs/>
+          <w:sz w:val="24"/>
+          <w:szCs w:val="24"/>
+        </w:rPr>
+        <w:t>{</w:t>
+      </w:r>
+      <w:proofErr w:type="gramEnd"/>
+      <w:r>
+        <w:rPr>
+          <w:b/>
+          <w:bCs/>
+          <w:sz w:val="24"/>
+          <w:szCs w:val="24"/>
+        </w:rPr>
+        <w:t>checkBox</w:t>
+      </w:r>
+      <w:r>
+        <w:rPr>
+          <w:b/>
+          <w:bCs/>
+          <w:sz w:val="24"/>
+          <w:szCs w:val="24"/>
+        </w:rPr>
+        <w:t>3</w:t>
+      </w:r>
+      <w:proofErr w:type="gramStart"/>
+      <w:r>
+        <w:rPr>
+          <w:b/>
+          <w:bCs/>
+          <w:sz w:val="24"/>
+          <w:szCs w:val="24"/>
+        </w:rPr>
+        <w:t>Unchecked</w:t>
+      </w:r>
+      <w:r>
+        <w:rPr>
+          <w:b/>
+          <w:bCs/>
+          <w:sz w:val="24"/>
+          <w:szCs w:val="24"/>
+        </w:rPr>
+        <w:t>}</w:t>
+      </w:r>
+      <w:r>
+        <w:t>H</w:t>
+      </w:r>
+      <w:r>
+        <w:t>e</w:t>
+      </w:r>
+      <w:r>
+        <w:t>r</w:t>
+      </w:r>
+      <w:r>
+        <w:t>eby</w:t>
+      </w:r>
+      <w:proofErr w:type="gramEnd"/>
+      <w:r>
+        <w:t xml:space="preserve"> confirm that I have witnessed the working condition of the assets listed above and certify that they are being returned in good working order and will return the assets to the stock room. </w:t>
       </w:r>
     </w:p>
     <w:p>
@@ -1360,8 +1513,9 @@
           <w:sz w:val="24"/>
           <w:szCs w:val="24"/>
         </w:rPr>
-        <w:t>3</w:t>
-      </w:r>
+        <w:t>4</w:t>
+      </w:r>
+      <w:proofErr w:type="gramStart"/>
       <w:r>
         <w:rPr>
           <w:b/>
@@ -1379,17 +1533,28 @@
           <w:sz w:val="24"/>
           <w:szCs w:val="24"/>
         </w:rPr>
-        <w:t>{checkBox</w:t>
-      </w:r>
-      <w:r>
-        <w:rPr>
-          <w:b/>
-          <w:bCs/>
-          <w:sz w:val="24"/>
-          <w:szCs w:val="24"/>
-        </w:rPr>
-        <w:t>3</w:t>
-      </w:r>
+        <w:t>{</w:t>
+      </w:r>
+      <w:proofErr w:type="gramEnd"/>
+      <w:r>
+        <w:rPr>
+          <w:b/>
+          <w:bCs/>
+          <w:sz w:val="24"/>
+          <w:szCs w:val="24"/>
+        </w:rPr>
+        <w:t>checkBox</w:t>
+      </w:r>
+      <w:r>
+        <w:rPr>
+          <w:b/>
+          <w:bCs/>
+          <w:sz w:val="24"/>
+          <w:szCs w:val="24"/>
+        </w:rPr>
+        <w:t>4</w:t>
+      </w:r>
+      <w:proofErr w:type="gramStart"/>
       <w:r>
         <w:rPr>
           <w:b/>
@@ -1412,90 +1577,11 @@
         <w:t>H</w:t>
       </w:r>
       <w:r>
-        <w:t>e</w:t>
-      </w:r>
-      <w:r>
-        <w:t>r</w:t>
-      </w:r>
-      <w:r>
-        <w:t xml:space="preserve">eby confirm that I have witnessed the working condition of the assets listed above and certify that they are being returned in good working order and will return the assets to the stock room. </w:t>
-      </w:r>
-    </w:p>
-    <w:p>
-      <w:pPr>
-        <w:jc w:val="both"/>
-      </w:pPr>
-      <w:r>
-        <w:rPr>
-          <w:b/>
-          <w:bCs/>
-          <w:color w:val="EE0000"/>
-          <w:sz w:val="24"/>
-          <w:szCs w:val="24"/>
-        </w:rPr>
-        <w:t>{checkBox</w:t>
-      </w:r>
-      <w:r>
-        <w:rPr>
-          <w:b/>
-          <w:bCs/>
-          <w:color w:val="EE0000"/>
-          <w:sz w:val="24"/>
-          <w:szCs w:val="24"/>
-        </w:rPr>
-        <w:t>4</w:t>
-      </w:r>
-      <w:r>
-        <w:rPr>
-          <w:b/>
-          <w:bCs/>
-          <w:color w:val="EE0000"/>
-          <w:sz w:val="24"/>
-          <w:szCs w:val="24"/>
-        </w:rPr>
-        <w:t>Checked}</w:t>
-      </w:r>
-      <w:r>
-        <w:rPr>
-          <w:b/>
-          <w:bCs/>
-          <w:sz w:val="24"/>
-          <w:szCs w:val="24"/>
-        </w:rPr>
-        <w:t>{checkBox</w:t>
-      </w:r>
-      <w:r>
-        <w:rPr>
-          <w:b/>
-          <w:bCs/>
-          <w:sz w:val="24"/>
-          <w:szCs w:val="24"/>
-        </w:rPr>
-        <w:t>4</w:t>
-      </w:r>
-      <w:r>
-        <w:rPr>
-          <w:b/>
-          <w:bCs/>
-          <w:sz w:val="24"/>
-          <w:szCs w:val="24"/>
-        </w:rPr>
-        <w:t>Unchecked</w:t>
-      </w:r>
-      <w:r>
-        <w:rPr>
-          <w:b/>
-          <w:bCs/>
-          <w:sz w:val="24"/>
-          <w:szCs w:val="24"/>
-        </w:rPr>
-        <w:t>}</w:t>
-      </w:r>
-      <w:r>
-        <w:t>H</w:t>
-      </w:r>
-      <w:r>
-        <w:t>ave observed that the assets for disposal have reached the end of their useful life and will dispose of them accordingly.</w:t>
+        <w:t>ave</w:t>
+      </w:r>
+      <w:proofErr w:type="gramEnd"/>
+      <w:r>
+        <w:t xml:space="preserve"> observed that the assets for disposal have reached the end of their useful life and will dispose of them accordingly.</w:t>
       </w:r>
     </w:p>
     <w:tbl>

</xml_diff>